<commit_message>
cachier des charge mis a jour
</commit_message>
<xml_diff>
--- a/paperasse/Cahier des charges.docx
+++ b/paperasse/Cahier des charges.docx
@@ -12,11 +12,9 @@
         <w:tab/>
         <w:t xml:space="preserve">Créer une application QT capable de gérer le robot </w:t>
       </w:r>
-      <w:proofErr w:type="spellStart"/>
-      <w:r>
-        <w:t>arraigné</w:t>
-      </w:r>
-      <w:proofErr w:type="spellEnd"/>
+      <w:r>
+        <w:t>araignée</w:t>
+      </w:r>
     </w:p>
     <w:p>
       <w:r>

</xml_diff>

<commit_message>
mise a jour de quelques doc du git
</commit_message>
<xml_diff>
--- a/paperasse/Cahier des charges.docx
+++ b/paperasse/Cahier des charges.docx
@@ -22,15 +22,7 @@
       </w:r>
       <w:r>
         <w:tab/>
-        <w:t xml:space="preserve">Multiplateforme (linux, </w:t>
-      </w:r>
-      <w:proofErr w:type="spellStart"/>
-      <w:r>
-        <w:t>windows</w:t>
-      </w:r>
-      <w:proofErr w:type="spellEnd"/>
-      <w:r>
-        <w:t>, OS)</w:t>
+        <w:t>Multiplateforme (linux, windows, OS)</w:t>
       </w:r>
     </w:p>
     <w:p>
@@ -48,23 +40,7 @@
       </w:r>
       <w:r>
         <w:tab/>
-        <w:t>(</w:t>
-      </w:r>
-      <w:proofErr w:type="gramStart"/>
-      <w:r>
-        <w:t>optionnel</w:t>
-      </w:r>
-      <w:proofErr w:type="gramEnd"/>
-      <w:r>
-        <w:t xml:space="preserve">) </w:t>
-      </w:r>
-      <w:proofErr w:type="spellStart"/>
-      <w:r>
-        <w:t>bô</w:t>
-      </w:r>
-      <w:proofErr w:type="spellEnd"/>
-      <w:r>
-        <w:t xml:space="preserve"> et dynamique</w:t>
+        <w:t>(optionnel) bô et dynamique</w:t>
       </w:r>
     </w:p>
     <w:p>
@@ -97,6 +73,24 @@
       </w:r>
       <w:r>
         <w:tab/>
+        <w:t>Automatisation de la levé du robot</w:t>
+      </w:r>
+    </w:p>
+    <w:p>
+      <w:r>
+        <w:tab/>
+      </w:r>
+      <w:r>
+        <w:tab/>
+        <w:t>Automatisation de la mise en veille.</w:t>
+      </w:r>
+    </w:p>
+    <w:p>
+      <w:r>
+        <w:tab/>
+      </w:r>
+      <w:r>
+        <w:tab/>
         <w:t>Gérer le mode de connexion</w:t>
       </w:r>
     </w:p>
@@ -124,15 +118,7 @@
       </w:r>
       <w:r>
         <w:tab/>
-        <w:t xml:space="preserve">Liaison wifi (si suffisamment de temps) via </w:t>
-      </w:r>
-      <w:proofErr w:type="spellStart"/>
-      <w:r>
-        <w:t>Raseberry</w:t>
-      </w:r>
-      <w:proofErr w:type="spellEnd"/>
-      <w:r>
-        <w:t xml:space="preserve"> pi.</w:t>
+        <w:t>Liaison wifi (si suffisamment de temps) via Raseberry pi.</w:t>
       </w:r>
     </w:p>
     <w:sectPr>
@@ -304,6 +290,7 @@
   <w:style w:type="paragraph" w:default="1" w:styleId="Normal">
     <w:name w:val="Normal"/>
     <w:qFormat/>
+    <w:rsid w:val="001B4405"/>
   </w:style>
   <w:style w:type="character" w:default="1" w:styleId="Policepardfaut">
     <w:name w:val="Default Paragraph Font"/>

</xml_diff>